<commit_message>
report and instruction changes
</commit_message>
<xml_diff>
--- a/heavy_n_queens/Report.docx
+++ b/heavy_n_queens/Report.docx
@@ -248,7 +248,24 @@
           <w:szCs w:val="24"/>
           <w:rtl w:val="0"/>
         </w:rPr>
-        <w:t xml:space="preserve">Where b is the effective branching factor, N is the number of nodes expanded and d is the depth of the solution. Solving for b is computationally complex, but according to Dr. Gabriel Ferrer, the effective branching factor can be approximately estimated with a provable error bound using the following equation:</w:t>
+        <w:t xml:space="preserve">Where b is the effective branching factor, N is the number of nodes expanded and d is the depth of the solution. Solving for b is computationally complex, but according to Dr. Gabriel Ferrer</w:t>
+      </w:r>
+      <w:r>
+        <w:rPr>
+          <w:sz w:val="24"/>
+          <w:szCs w:val="24"/>
+          <w:vertAlign w:val="superscript"/>
+          <w:rtl w:val="0"/>
+        </w:rPr>
+        <w:t xml:space="preserve">1</w:t>
+      </w:r>
+      <w:r>
+        <w:rPr>
+          <w:sz w:val="24"/>
+          <w:szCs w:val="24"/>
+          <w:rtl w:val="0"/>
+        </w:rPr>
+        <w:t xml:space="preserve">, the effective branching factor can be approximately estimated with a provable error bound using the following equation:</w:t>
       </w:r>
     </w:p>
     <w:p>
@@ -14371,10 +14388,7 @@
       <w:pPr>
         <w:spacing w:line="360" w:lineRule="auto"/>
         <w:ind w:left="0" w:firstLine="0"/>
-        <w:rPr>
-          <w:sz w:val="24"/>
-          <w:szCs w:val="24"/>
-        </w:rPr>
+        <w:rPr/>
       </w:pPr>
       <w:r>
         <w:rPr>
@@ -14384,12 +14398,6 @@
         </w:rPr>
         <w:t xml:space="preserve">Moving from node 1 to node 2 would result in fewer pairs of attacking queens but the heuristic value is greater for node 2 than node 1. Thus, heuristic 2 is not admissible. </w:t>
       </w:r>
-    </w:p>
-    <w:p>
-      <w:pPr>
-        <w:ind w:left="0" w:firstLine="0"/>
-        <w:rPr/>
-      </w:pPr>
       <w:r>
         <w:rPr>
           <w:rtl w:val="0"/>
@@ -14416,6 +14424,30 @@
         <w:rPr>
           <w:rtl w:val="0"/>
         </w:rPr>
+        <w:t xml:space="preserve">Sources:</w:t>
+      </w:r>
+    </w:p>
+    <w:p>
+      <w:pPr>
+        <w:numPr>
+          <w:ilvl w:val="0"/>
+          <w:numId w:val="1"/>
+        </w:numPr>
+        <w:ind w:left="720" w:hanging="360"/>
+        <w:rPr>
+          <w:u w:val="none"/>
+        </w:rPr>
+      </w:pPr>
+      <w:r>
+        <w:rPr>
+          <w:rtl w:val="0"/>
+        </w:rPr>
+        <w:t xml:space="preserve">Ferrer, Gabriel. “Branching Factor.”, 2011, ozark.hendrix.edu/~ferrer/courses/335/f11/lectures/effective-branching.html.</w:t>
+      </w:r>
+      <w:r>
+        <w:rPr>
+          <w:rtl w:val="0"/>
+        </w:rPr>
       </w:r>
     </w:p>
     <w:sectPr>
@@ -14428,7 +14460,121 @@
 </file>
 
 <file path=word/numbering.xml><?xml version="1.0" encoding="utf-8"?>
-<w:numbering xmlns:mc="http://schemas.openxmlformats.org/markup-compatibility/2006" xmlns:o="urn:schemas-microsoft-com:office:office" xmlns:r="http://schemas.openxmlformats.org/officeDocument/2006/relationships" xmlns:m="http://schemas.openxmlformats.org/officeDocument/2006/math" xmlns:v="urn:schemas-microsoft-com:vml" xmlns:wp="http://schemas.openxmlformats.org/drawingml/2006/wordprocessingDrawing" xmlns:w10="urn:schemas-microsoft-com:office:word" xmlns:w="http://schemas.openxmlformats.org/wordprocessingml/2006/main" xmlns:wne="http://schemas.microsoft.com/office/word/2006/wordml" xmlns:sl="http://schemas.openxmlformats.org/schemaLibrary/2006/main" xmlns:a="http://schemas.openxmlformats.org/drawingml/2006/main" xmlns:pic="http://schemas.openxmlformats.org/drawingml/2006/picture" xmlns:c="http://schemas.openxmlformats.org/drawingml/2006/chart" xmlns:lc="http://schemas.openxmlformats.org/drawingml/2006/lockedCanvas" xmlns:dgm="http://schemas.openxmlformats.org/drawingml/2006/diagram" xmlns:wps="http://schemas.microsoft.com/office/word/2010/wordprocessingShape" xmlns:wpg="http://schemas.microsoft.com/office/word/2010/wordprocessingGroup" xmlns:w14="http://schemas.microsoft.com/office/word/2010/wordml" xmlns:w15="http://schemas.microsoft.com/office/word/2012/wordml"/>
+<w:numbering xmlns:mc="http://schemas.openxmlformats.org/markup-compatibility/2006" xmlns:o="urn:schemas-microsoft-com:office:office" xmlns:r="http://schemas.openxmlformats.org/officeDocument/2006/relationships" xmlns:m="http://schemas.openxmlformats.org/officeDocument/2006/math" xmlns:v="urn:schemas-microsoft-com:vml" xmlns:wp="http://schemas.openxmlformats.org/drawingml/2006/wordprocessingDrawing" xmlns:w10="urn:schemas-microsoft-com:office:word" xmlns:w="http://schemas.openxmlformats.org/wordprocessingml/2006/main" xmlns:wne="http://schemas.microsoft.com/office/word/2006/wordml" xmlns:sl="http://schemas.openxmlformats.org/schemaLibrary/2006/main" xmlns:a="http://schemas.openxmlformats.org/drawingml/2006/main" xmlns:pic="http://schemas.openxmlformats.org/drawingml/2006/picture" xmlns:c="http://schemas.openxmlformats.org/drawingml/2006/chart" xmlns:lc="http://schemas.openxmlformats.org/drawingml/2006/lockedCanvas" xmlns:dgm="http://schemas.openxmlformats.org/drawingml/2006/diagram" xmlns:wps="http://schemas.microsoft.com/office/word/2010/wordprocessingShape" xmlns:wpg="http://schemas.microsoft.com/office/word/2010/wordprocessingGroup" xmlns:w14="http://schemas.microsoft.com/office/word/2010/wordml" xmlns:w15="http://schemas.microsoft.com/office/word/2012/wordml">
+  <w:abstractNum w:abstractNumId="1">
+    <w:lvl w:ilvl="0">
+      <w:start w:val="1"/>
+      <w:numFmt w:val="decimal"/>
+      <w:lvlText w:val="%1)"/>
+      <w:lvlJc w:val="left"/>
+      <w:pPr>
+        <w:ind w:left="720" w:hanging="360"/>
+      </w:pPr>
+      <w:rPr>
+        <w:u w:val="none"/>
+      </w:rPr>
+    </w:lvl>
+    <w:lvl w:ilvl="1">
+      <w:start w:val="1"/>
+      <w:numFmt w:val="lowerLetter"/>
+      <w:lvlText w:val="%2)"/>
+      <w:lvlJc w:val="left"/>
+      <w:pPr>
+        <w:ind w:left="1440" w:hanging="360"/>
+      </w:pPr>
+      <w:rPr>
+        <w:u w:val="none"/>
+      </w:rPr>
+    </w:lvl>
+    <w:lvl w:ilvl="2">
+      <w:start w:val="1"/>
+      <w:numFmt w:val="lowerRoman"/>
+      <w:lvlText w:val="%3)"/>
+      <w:lvlJc w:val="right"/>
+      <w:pPr>
+        <w:ind w:left="2160" w:hanging="360"/>
+      </w:pPr>
+      <w:rPr>
+        <w:u w:val="none"/>
+      </w:rPr>
+    </w:lvl>
+    <w:lvl w:ilvl="3">
+      <w:start w:val="1"/>
+      <w:numFmt w:val="decimal"/>
+      <w:lvlText w:val="(%4)"/>
+      <w:lvlJc w:val="left"/>
+      <w:pPr>
+        <w:ind w:left="2880" w:hanging="360"/>
+      </w:pPr>
+      <w:rPr>
+        <w:u w:val="none"/>
+      </w:rPr>
+    </w:lvl>
+    <w:lvl w:ilvl="4">
+      <w:start w:val="1"/>
+      <w:numFmt w:val="lowerLetter"/>
+      <w:lvlText w:val="(%5)"/>
+      <w:lvlJc w:val="left"/>
+      <w:pPr>
+        <w:ind w:left="3600" w:hanging="360"/>
+      </w:pPr>
+      <w:rPr>
+        <w:u w:val="none"/>
+      </w:rPr>
+    </w:lvl>
+    <w:lvl w:ilvl="5">
+      <w:start w:val="1"/>
+      <w:numFmt w:val="lowerRoman"/>
+      <w:lvlText w:val="(%6)"/>
+      <w:lvlJc w:val="right"/>
+      <w:pPr>
+        <w:ind w:left="4320" w:hanging="360"/>
+      </w:pPr>
+      <w:rPr>
+        <w:u w:val="none"/>
+      </w:rPr>
+    </w:lvl>
+    <w:lvl w:ilvl="6">
+      <w:start w:val="1"/>
+      <w:numFmt w:val="decimal"/>
+      <w:lvlText w:val="%7."/>
+      <w:lvlJc w:val="left"/>
+      <w:pPr>
+        <w:ind w:left="5040" w:hanging="360"/>
+      </w:pPr>
+      <w:rPr>
+        <w:u w:val="none"/>
+      </w:rPr>
+    </w:lvl>
+    <w:lvl w:ilvl="7">
+      <w:start w:val="1"/>
+      <w:numFmt w:val="lowerLetter"/>
+      <w:lvlText w:val="%8."/>
+      <w:lvlJc w:val="left"/>
+      <w:pPr>
+        <w:ind w:left="5760" w:hanging="360"/>
+      </w:pPr>
+      <w:rPr>
+        <w:u w:val="none"/>
+      </w:rPr>
+    </w:lvl>
+    <w:lvl w:ilvl="8">
+      <w:start w:val="1"/>
+      <w:numFmt w:val="lowerRoman"/>
+      <w:lvlText w:val="%9."/>
+      <w:lvlJc w:val="right"/>
+      <w:pPr>
+        <w:ind w:left="6480" w:hanging="360"/>
+      </w:pPr>
+      <w:rPr>
+        <w:u w:val="none"/>
+      </w:rPr>
+    </w:lvl>
+  </w:abstractNum>
+  <w:num w:numId="1">
+    <w:abstractNumId w:val="1"/>
+  </w:num>
+</w:numbering>
 </file>
 
 <file path=word/styles.xml><?xml version="1.0" encoding="utf-8"?>

</xml_diff>